<commit_message>
Expanded Junit testing section.
</commit_message>
<xml_diff>
--- a/Delta Capability Framework.docx
+++ b/Delta Capability Framework.docx
@@ -208,6 +208,12 @@
     </w:p>
     <w:sdt>
       <w:sdtPr>
+        <w:rPr>
+          <w:rFonts w:asciiTheme="minorHAnsi" w:eastAsiaTheme="minorEastAsia" w:hAnsiTheme="minorHAnsi" w:cstheme="minorBidi"/>
+          <w:color w:val="auto"/>
+          <w:sz w:val="21"/>
+          <w:szCs w:val="21"/>
+        </w:rPr>
         <w:id w:val="-1914760944"/>
         <w:docPartObj>
           <w:docPartGallery w:val="Table of Contents"/>
@@ -216,13 +222,9 @@
       </w:sdtPr>
       <w:sdtEndPr>
         <w:rPr>
-          <w:rFonts w:asciiTheme="minorHAnsi" w:eastAsiaTheme="minorEastAsia" w:hAnsiTheme="minorHAnsi" w:cstheme="minorBidi"/>
           <w:b/>
           <w:bCs/>
           <w:noProof/>
-          <w:color w:val="auto"/>
-          <w:sz w:val="21"/>
-          <w:szCs w:val="21"/>
         </w:rPr>
       </w:sdtEndPr>
       <w:sdtContent>
@@ -1393,45 +1395,24 @@
     <w:p>
       <w:pPr>
         <w:pStyle w:val="Heading2"/>
-        <w:rPr>
-          <w:lang w:val="en-CA"/>
-        </w:rPr>
       </w:pPr>
       <w:bookmarkStart w:id="2" w:name="_Toc496794575"/>
       <w:r>
-        <w:rPr>
-          <w:lang w:val="en-CA"/>
-        </w:rPr>
         <w:t>Configuration XML and X</w:t>
       </w:r>
       <w:r>
-        <w:rPr>
-          <w:lang w:val="en-CA"/>
-        </w:rPr>
         <w:t xml:space="preserve">ML </w:t>
       </w:r>
       <w:r>
-        <w:rPr>
-          <w:lang w:val="en-CA"/>
-        </w:rPr>
         <w:t>S</w:t>
       </w:r>
       <w:r>
-        <w:rPr>
-          <w:lang w:val="en-CA"/>
-        </w:rPr>
         <w:t xml:space="preserve">chema </w:t>
       </w:r>
       <w:r>
-        <w:rPr>
-          <w:lang w:val="en-CA"/>
-        </w:rPr>
         <w:t>D</w:t>
       </w:r>
       <w:r>
-        <w:rPr>
-          <w:lang w:val="en-CA"/>
-        </w:rPr>
         <w:t>efinition</w:t>
       </w:r>
       <w:bookmarkEnd w:id="2"/>
@@ -1514,37 +1495,7 @@
         <w:rPr>
           <w:lang w:val="en-CA"/>
         </w:rPr>
-        <w:t>The following XML Schema Definition (XSD) diagram depicts various components of this structure.</w:t>
-      </w:r>
-      <w:r>
-        <w:rPr>
-          <w:lang w:val="en-CA"/>
-        </w:rPr>
-        <w:t xml:space="preserve"> </w:t>
-      </w:r>
-      <w:r>
-        <w:rPr>
-          <w:lang w:val="en-CA"/>
-        </w:rPr>
-        <w:t>Capabilities can be organized in various groups and the framework allows switching these capabilities declaratively on or off at a capability level or at a group level</w:t>
-      </w:r>
-      <w:r>
-        <w:rPr>
-          <w:lang w:val="en-CA"/>
-        </w:rPr>
-        <w:t xml:space="preserve"> without changing the framework code</w:t>
-      </w:r>
-      <w:r>
-        <w:rPr>
-          <w:lang w:val="en-CA"/>
-        </w:rPr>
-        <w:t xml:space="preserve">. </w:t>
-      </w:r>
-      <w:r>
-        <w:rPr>
-          <w:lang w:val="en-CA"/>
-        </w:rPr>
-        <w:t xml:space="preserve"> </w:t>
+        <w:t xml:space="preserve">The following XML Schema Definition (XSD) diagram depicts various components of this structure. Capabilities can be organized in various groups and the framework allows switching these capabilities declaratively on or off at a capability level or at a group level without changing the framework code.  </w:t>
       </w:r>
       <w:r>
         <w:rPr>
@@ -1617,19 +1568,7 @@
         <w:rPr>
           <w:lang w:val="en-CA"/>
         </w:rPr>
-        <w:t>The XSD defines various constraints to help validate the configuration XML at development time, through IDEs or XML editor, and at application boot time though the Capability Framework. For example a duplicate Capability Group or a duplicate Capability will be highlighted by the XML/IDE as shown in the following screen</w:t>
-      </w:r>
-      <w:r>
-        <w:rPr>
-          <w:lang w:val="en-CA"/>
-        </w:rPr>
-        <w:t xml:space="preserve"> </w:t>
-      </w:r>
-      <w:r>
-        <w:rPr>
-          <w:lang w:val="en-CA"/>
-        </w:rPr>
-        <w:t xml:space="preserve">shot. </w:t>
+        <w:t xml:space="preserve">The XSD defines various constraints to help validate the configuration XML at development time, through IDEs or XML editor, and at application boot time though the Capability Framework. For example a duplicate Capability Group or a duplicate Capability will be highlighted by the XML/IDE as shown in the following screen shot. </w:t>
       </w:r>
     </w:p>
     <w:p>
@@ -1685,8 +1624,6 @@
           <w:lang w:val="en-CA"/>
         </w:rPr>
       </w:pPr>
-      <w:bookmarkStart w:id="3" w:name="_GoBack"/>
-      <w:bookmarkEnd w:id="3"/>
     </w:p>
     <w:p>
       <w:pPr>
@@ -1778,30 +1715,18 @@
     <w:p>
       <w:pPr>
         <w:pStyle w:val="Heading2"/>
-        <w:rPr>
-          <w:lang w:val="en-CA"/>
-        </w:rPr>
-      </w:pPr>
-      <w:bookmarkStart w:id="4" w:name="_Toc496794576"/>
-      <w:r>
-        <w:rPr>
-          <w:lang w:val="en-CA"/>
-        </w:rPr>
+      </w:pPr>
+      <w:bookmarkStart w:id="3" w:name="_Toc496794576"/>
+      <w:r>
         <w:t>Framework Major</w:t>
       </w:r>
       <w:r>
-        <w:rPr>
-          <w:lang w:val="en-CA"/>
-        </w:rPr>
         <w:t xml:space="preserve"> Group of</w:t>
       </w:r>
       <w:r>
-        <w:rPr>
-          <w:lang w:val="en-CA"/>
-        </w:rPr>
         <w:t xml:space="preserve"> Classes</w:t>
       </w:r>
-      <w:bookmarkEnd w:id="4"/>
+      <w:bookmarkEnd w:id="3"/>
     </w:p>
     <w:p>
       <w:pPr>
@@ -1854,7 +1779,7 @@
           <w:lang w:val="en-CA"/>
         </w:rPr>
       </w:pPr>
-      <w:bookmarkStart w:id="5" w:name="_Toc496794577"/>
+      <w:bookmarkStart w:id="4" w:name="_Toc496794577"/>
       <w:r>
         <w:lastRenderedPageBreak/>
         <w:t>CapabilityManager</w:t>
@@ -1868,7 +1793,7 @@
       <w:r>
         <w:t>Classes</w:t>
       </w:r>
-      <w:bookmarkEnd w:id="5"/>
+      <w:bookmarkEnd w:id="4"/>
     </w:p>
     <w:p>
       <w:pPr>
@@ -1929,19 +1854,7 @@
         <w:rPr>
           <w:lang w:val="en-CA"/>
         </w:rPr>
-        <w:t xml:space="preserve">Loads, parses and </w:t>
-      </w:r>
-      <w:r>
-        <w:rPr>
-          <w:lang w:val="en-CA"/>
-        </w:rPr>
-        <w:t>validates</w:t>
-      </w:r>
-      <w:r>
-        <w:rPr>
-          <w:lang w:val="en-CA"/>
-        </w:rPr>
-        <w:t xml:space="preserve"> the Capability configuration against Capability </w:t>
+        <w:t xml:space="preserve">Loads, parses and validates the Capability configuration against Capability </w:t>
       </w:r>
       <w:r>
         <w:rPr>
@@ -2015,13 +1928,7 @@
         <w:rPr>
           <w:lang w:val="en-CA"/>
         </w:rPr>
-        <w:t xml:space="preserve">Provides strongly typed interfaces to </w:t>
-      </w:r>
-      <w:r>
-        <w:rPr>
-          <w:lang w:val="en-CA"/>
-        </w:rPr>
-        <w:t xml:space="preserve">avoid </w:t>
+        <w:t xml:space="preserve">Provides strongly typed interfaces to avoid </w:t>
       </w:r>
       <w:r>
         <w:rPr>
@@ -2161,7 +2068,7 @@
           <w:lang w:val="en-CA"/>
         </w:rPr>
       </w:pPr>
-      <w:bookmarkStart w:id="6" w:name="_Toc496794578"/>
+      <w:bookmarkStart w:id="5" w:name="_Toc496794578"/>
       <w:r>
         <w:rPr>
           <w:lang w:val="en-CA"/>
@@ -2193,7 +2100,7 @@
         </w:rPr>
         <w:t xml:space="preserve"> Classes</w:t>
       </w:r>
-      <w:bookmarkEnd w:id="6"/>
+      <w:bookmarkEnd w:id="5"/>
     </w:p>
     <w:p>
       <w:pPr>
@@ -2314,13 +2221,7 @@
         <w:rPr>
           <w:lang w:val="en-CA"/>
         </w:rPr>
-        <w:t xml:space="preserve"> o</w:t>
-      </w:r>
-      <w:r>
-        <w:rPr>
-          <w:lang w:val="en-CA"/>
-        </w:rPr>
-        <w:t>nce the Delta application is upgraded to Java 8</w:t>
+        <w:t xml:space="preserve"> once the Delta application is upgraded to Java 8</w:t>
       </w:r>
       <w:r>
         <w:rPr>
@@ -2452,7 +2353,7 @@
           <w:lang w:val="en-CA"/>
         </w:rPr>
       </w:pPr>
-      <w:bookmarkStart w:id="7" w:name="_Toc496794579"/>
+      <w:bookmarkStart w:id="6" w:name="_Toc496794579"/>
       <w:r>
         <w:rPr>
           <w:lang w:val="en-CA"/>
@@ -2465,7 +2366,7 @@
         </w:rPr>
         <w:t>JUnit classes</w:t>
       </w:r>
-      <w:bookmarkEnd w:id="7"/>
+      <w:bookmarkEnd w:id="6"/>
     </w:p>
     <w:p>
       <w:pPr>
@@ -2592,11 +2493,277 @@
     </w:p>
     <w:p>
       <w:pPr>
+        <w:pStyle w:val="Heading2"/>
+      </w:pPr>
+      <w:proofErr w:type="spellStart"/>
+      <w:r>
+        <w:t>Junit</w:t>
+      </w:r>
+      <w:proofErr w:type="spellEnd"/>
+      <w:r>
+        <w:t xml:space="preserve"> Test cases</w:t>
+      </w:r>
+    </w:p>
+    <w:p>
+      <w:pPr>
         <w:jc w:val="center"/>
         <w:rPr>
           <w:lang w:val="en-CA"/>
         </w:rPr>
       </w:pPr>
+    </w:p>
+    <w:p>
+      <w:pPr>
+        <w:jc w:val="center"/>
+        <w:rPr>
+          <w:lang w:val="en-CA"/>
+        </w:rPr>
+      </w:pPr>
+      <w:proofErr w:type="spellStart"/>
+      <w:proofErr w:type="gramStart"/>
+      <w:r>
+        <w:rPr>
+          <w:lang w:val="en-CA"/>
+        </w:rPr>
+        <w:t>listBooleans</w:t>
+      </w:r>
+      <w:proofErr w:type="spellEnd"/>
+      <w:proofErr w:type="gramEnd"/>
+    </w:p>
+    <w:p>
+      <w:pPr>
+        <w:jc w:val="center"/>
+        <w:rPr>
+          <w:lang w:val="en-CA"/>
+        </w:rPr>
+      </w:pPr>
+      <w:proofErr w:type="spellStart"/>
+      <w:proofErr w:type="gramStart"/>
+      <w:r>
+        <w:rPr>
+          <w:lang w:val="en-CA"/>
+        </w:rPr>
+        <w:t>listStrings</w:t>
+      </w:r>
+      <w:proofErr w:type="spellEnd"/>
+      <w:proofErr w:type="gramEnd"/>
+    </w:p>
+    <w:p>
+      <w:pPr>
+        <w:jc w:val="center"/>
+        <w:rPr>
+          <w:lang w:val="en-CA"/>
+        </w:rPr>
+      </w:pPr>
+      <w:proofErr w:type="spellStart"/>
+      <w:proofErr w:type="gramStart"/>
+      <w:r>
+        <w:rPr>
+          <w:lang w:val="en-CA"/>
+        </w:rPr>
+        <w:t>testBoolean</w:t>
+      </w:r>
+      <w:proofErr w:type="spellEnd"/>
+      <w:proofErr w:type="gramEnd"/>
+    </w:p>
+    <w:p>
+      <w:pPr>
+        <w:jc w:val="center"/>
+        <w:rPr>
+          <w:lang w:val="en-CA"/>
+        </w:rPr>
+      </w:pPr>
+      <w:proofErr w:type="spellStart"/>
+      <w:proofErr w:type="gramStart"/>
+      <w:r>
+        <w:rPr>
+          <w:lang w:val="en-CA"/>
+        </w:rPr>
+        <w:t>testDeletedConfigAtStart</w:t>
+      </w:r>
+      <w:proofErr w:type="spellEnd"/>
+      <w:proofErr w:type="gramEnd"/>
+    </w:p>
+    <w:p>
+      <w:pPr>
+        <w:jc w:val="center"/>
+        <w:rPr>
+          <w:lang w:val="en-CA"/>
+        </w:rPr>
+      </w:pPr>
+      <w:proofErr w:type="spellStart"/>
+      <w:proofErr w:type="gramStart"/>
+      <w:r>
+        <w:rPr>
+          <w:lang w:val="en-CA"/>
+        </w:rPr>
+        <w:t>testDeletedConfigMidExecution</w:t>
+      </w:r>
+      <w:proofErr w:type="spellEnd"/>
+      <w:proofErr w:type="gramEnd"/>
+    </w:p>
+    <w:p>
+      <w:pPr>
+        <w:jc w:val="center"/>
+        <w:rPr>
+          <w:lang w:val="en-CA"/>
+        </w:rPr>
+      </w:pPr>
+      <w:proofErr w:type="spellStart"/>
+      <w:proofErr w:type="gramStart"/>
+      <w:r>
+        <w:rPr>
+          <w:lang w:val="en-CA"/>
+        </w:rPr>
+        <w:t>testDouble</w:t>
+      </w:r>
+      <w:proofErr w:type="spellEnd"/>
+      <w:proofErr w:type="gramEnd"/>
+    </w:p>
+    <w:p>
+      <w:pPr>
+        <w:jc w:val="center"/>
+        <w:rPr>
+          <w:lang w:val="en-CA"/>
+        </w:rPr>
+      </w:pPr>
+      <w:proofErr w:type="spellStart"/>
+      <w:proofErr w:type="gramStart"/>
+      <w:r>
+        <w:rPr>
+          <w:lang w:val="en-CA"/>
+        </w:rPr>
+        <w:t>testIllFormedConfigMidExec</w:t>
+      </w:r>
+      <w:proofErr w:type="spellEnd"/>
+      <w:proofErr w:type="gramEnd"/>
+    </w:p>
+    <w:p>
+      <w:pPr>
+        <w:jc w:val="center"/>
+        <w:rPr>
+          <w:lang w:val="en-CA"/>
+        </w:rPr>
+      </w:pPr>
+      <w:proofErr w:type="spellStart"/>
+      <w:proofErr w:type="gramStart"/>
+      <w:r>
+        <w:rPr>
+          <w:lang w:val="en-CA"/>
+        </w:rPr>
+        <w:t>testIllFormednessConfigAtStart</w:t>
+      </w:r>
+      <w:proofErr w:type="spellEnd"/>
+      <w:proofErr w:type="gramEnd"/>
+    </w:p>
+    <w:p>
+      <w:pPr>
+        <w:jc w:val="center"/>
+        <w:rPr>
+          <w:lang w:val="en-CA"/>
+        </w:rPr>
+      </w:pPr>
+      <w:proofErr w:type="spellStart"/>
+      <w:proofErr w:type="gramStart"/>
+      <w:r>
+        <w:rPr>
+          <w:lang w:val="en-CA"/>
+        </w:rPr>
+        <w:t>testInt</w:t>
+      </w:r>
+      <w:proofErr w:type="spellEnd"/>
+      <w:proofErr w:type="gramEnd"/>
+    </w:p>
+    <w:p>
+      <w:pPr>
+        <w:jc w:val="center"/>
+        <w:rPr>
+          <w:lang w:val="en-CA"/>
+        </w:rPr>
+      </w:pPr>
+      <w:proofErr w:type="spellStart"/>
+      <w:proofErr w:type="gramStart"/>
+      <w:r>
+        <w:rPr>
+          <w:lang w:val="en-CA"/>
+        </w:rPr>
+        <w:t>testInvalidConfigAtStart</w:t>
+      </w:r>
+      <w:proofErr w:type="spellEnd"/>
+      <w:proofErr w:type="gramEnd"/>
+    </w:p>
+    <w:p>
+      <w:pPr>
+        <w:jc w:val="center"/>
+        <w:rPr>
+          <w:lang w:val="en-CA"/>
+        </w:rPr>
+      </w:pPr>
+      <w:proofErr w:type="spellStart"/>
+      <w:proofErr w:type="gramStart"/>
+      <w:r>
+        <w:rPr>
+          <w:lang w:val="en-CA"/>
+        </w:rPr>
+        <w:lastRenderedPageBreak/>
+        <w:t>testInvalidConfigMidExec</w:t>
+      </w:r>
+      <w:proofErr w:type="spellEnd"/>
+      <w:proofErr w:type="gramEnd"/>
+    </w:p>
+    <w:p>
+      <w:pPr>
+        <w:jc w:val="center"/>
+        <w:rPr>
+          <w:lang w:val="en-CA"/>
+        </w:rPr>
+      </w:pPr>
+      <w:proofErr w:type="spellStart"/>
+      <w:proofErr w:type="gramStart"/>
+      <w:r>
+        <w:rPr>
+          <w:lang w:val="en-CA"/>
+        </w:rPr>
+        <w:t>testMisplacedConfigAtStart</w:t>
+      </w:r>
+      <w:proofErr w:type="spellEnd"/>
+      <w:proofErr w:type="gramEnd"/>
+    </w:p>
+    <w:p>
+      <w:pPr>
+        <w:jc w:val="center"/>
+        <w:rPr>
+          <w:lang w:val="en-CA"/>
+        </w:rPr>
+      </w:pPr>
+      <w:proofErr w:type="spellStart"/>
+      <w:proofErr w:type="gramStart"/>
+      <w:r>
+        <w:rPr>
+          <w:lang w:val="en-CA"/>
+        </w:rPr>
+        <w:t>testMisplacedConfigMidExecution</w:t>
+      </w:r>
+      <w:proofErr w:type="spellEnd"/>
+      <w:proofErr w:type="gramEnd"/>
+    </w:p>
+    <w:p>
+      <w:pPr>
+        <w:jc w:val="center"/>
+        <w:rPr>
+          <w:lang w:val="en-CA"/>
+        </w:rPr>
+      </w:pPr>
+      <w:proofErr w:type="spellStart"/>
+      <w:proofErr w:type="gramStart"/>
+      <w:r>
+        <w:rPr>
+          <w:lang w:val="en-CA"/>
+        </w:rPr>
+        <w:t>testString</w:t>
+      </w:r>
+      <w:proofErr w:type="spellEnd"/>
+      <w:proofErr w:type="gramEnd"/>
     </w:p>
     <w:p>
       <w:pPr>
@@ -2609,14 +2776,14 @@
           <w:lang w:val="en-CA"/>
         </w:rPr>
       </w:pPr>
-      <w:bookmarkStart w:id="8" w:name="_Toc496794580"/>
+      <w:bookmarkStart w:id="7" w:name="_Toc496794580"/>
       <w:r>
         <w:rPr>
           <w:lang w:val="en-CA"/>
         </w:rPr>
         <w:t>Framework code coverage and code violations</w:t>
       </w:r>
-      <w:bookmarkEnd w:id="8"/>
+      <w:bookmarkEnd w:id="7"/>
     </w:p>
     <w:p>
       <w:pPr>
@@ -2735,6 +2902,274 @@
     </w:p>
     <w:p>
       <w:pPr>
+        <w:jc w:val="center"/>
+        <w:rPr>
+          <w:lang w:val="en-CA"/>
+        </w:rPr>
+      </w:pPr>
+      <w:proofErr w:type="spellStart"/>
+      <w:proofErr w:type="gramStart"/>
+      <w:r>
+        <w:rPr>
+          <w:lang w:val="en-CA"/>
+        </w:rPr>
+        <w:t>listBooleans</w:t>
+      </w:r>
+      <w:proofErr w:type="spellEnd"/>
+      <w:proofErr w:type="gramEnd"/>
+    </w:p>
+    <w:p>
+      <w:pPr>
+        <w:jc w:val="center"/>
+        <w:rPr>
+          <w:lang w:val="en-CA"/>
+        </w:rPr>
+      </w:pPr>
+      <w:proofErr w:type="spellStart"/>
+      <w:proofErr w:type="gramStart"/>
+      <w:r>
+        <w:rPr>
+          <w:lang w:val="en-CA"/>
+        </w:rPr>
+        <w:t>listStrings</w:t>
+      </w:r>
+      <w:proofErr w:type="spellEnd"/>
+      <w:proofErr w:type="gramEnd"/>
+    </w:p>
+    <w:p>
+      <w:pPr>
+        <w:jc w:val="center"/>
+        <w:rPr>
+          <w:lang w:val="en-CA"/>
+        </w:rPr>
+      </w:pPr>
+      <w:proofErr w:type="spellStart"/>
+      <w:proofErr w:type="gramStart"/>
+      <w:r>
+        <w:rPr>
+          <w:lang w:val="en-CA"/>
+        </w:rPr>
+        <w:t>testBoolean</w:t>
+      </w:r>
+      <w:bookmarkStart w:id="8" w:name="_GoBack"/>
+      <w:bookmarkEnd w:id="8"/>
+      <w:proofErr w:type="spellEnd"/>
+      <w:proofErr w:type="gramEnd"/>
+    </w:p>
+    <w:p>
+      <w:pPr>
+        <w:jc w:val="center"/>
+        <w:rPr>
+          <w:lang w:val="en-CA"/>
+        </w:rPr>
+      </w:pPr>
+      <w:proofErr w:type="spellStart"/>
+      <w:proofErr w:type="gramStart"/>
+      <w:r>
+        <w:rPr>
+          <w:lang w:val="en-CA"/>
+        </w:rPr>
+        <w:t>testDeletedConfigAtStart</w:t>
+      </w:r>
+      <w:proofErr w:type="spellEnd"/>
+      <w:proofErr w:type="gramEnd"/>
+    </w:p>
+    <w:p>
+      <w:pPr>
+        <w:jc w:val="center"/>
+        <w:rPr>
+          <w:lang w:val="en-CA"/>
+        </w:rPr>
+      </w:pPr>
+      <w:proofErr w:type="spellStart"/>
+      <w:proofErr w:type="gramStart"/>
+      <w:r>
+        <w:rPr>
+          <w:lang w:val="en-CA"/>
+        </w:rPr>
+        <w:t>testDeletedConfigMidExecution</w:t>
+      </w:r>
+      <w:proofErr w:type="spellEnd"/>
+      <w:proofErr w:type="gramEnd"/>
+    </w:p>
+    <w:p>
+      <w:pPr>
+        <w:jc w:val="center"/>
+        <w:rPr>
+          <w:lang w:val="en-CA"/>
+        </w:rPr>
+      </w:pPr>
+      <w:proofErr w:type="spellStart"/>
+      <w:proofErr w:type="gramStart"/>
+      <w:r>
+        <w:rPr>
+          <w:lang w:val="en-CA"/>
+        </w:rPr>
+        <w:t>testDouble</w:t>
+      </w:r>
+      <w:proofErr w:type="spellEnd"/>
+      <w:proofErr w:type="gramEnd"/>
+    </w:p>
+    <w:p>
+      <w:pPr>
+        <w:jc w:val="center"/>
+        <w:rPr>
+          <w:lang w:val="en-CA"/>
+        </w:rPr>
+      </w:pPr>
+      <w:proofErr w:type="spellStart"/>
+      <w:proofErr w:type="gramStart"/>
+      <w:r>
+        <w:rPr>
+          <w:lang w:val="en-CA"/>
+        </w:rPr>
+        <w:t>testIllFormedConfigMidExec</w:t>
+      </w:r>
+      <w:proofErr w:type="spellEnd"/>
+      <w:proofErr w:type="gramEnd"/>
+    </w:p>
+    <w:p>
+      <w:pPr>
+        <w:jc w:val="center"/>
+        <w:rPr>
+          <w:lang w:val="en-CA"/>
+        </w:rPr>
+      </w:pPr>
+      <w:proofErr w:type="spellStart"/>
+      <w:proofErr w:type="gramStart"/>
+      <w:r>
+        <w:rPr>
+          <w:lang w:val="en-CA"/>
+        </w:rPr>
+        <w:t>testIllFormednessConfigAtStart</w:t>
+      </w:r>
+      <w:proofErr w:type="spellEnd"/>
+      <w:proofErr w:type="gramEnd"/>
+    </w:p>
+    <w:p>
+      <w:pPr>
+        <w:jc w:val="center"/>
+        <w:rPr>
+          <w:lang w:val="en-CA"/>
+        </w:rPr>
+      </w:pPr>
+      <w:proofErr w:type="spellStart"/>
+      <w:proofErr w:type="gramStart"/>
+      <w:r>
+        <w:rPr>
+          <w:lang w:val="en-CA"/>
+        </w:rPr>
+        <w:t>testInt</w:t>
+      </w:r>
+      <w:proofErr w:type="spellEnd"/>
+      <w:proofErr w:type="gramEnd"/>
+    </w:p>
+    <w:p>
+      <w:pPr>
+        <w:jc w:val="center"/>
+        <w:rPr>
+          <w:lang w:val="en-CA"/>
+        </w:rPr>
+      </w:pPr>
+      <w:proofErr w:type="spellStart"/>
+      <w:proofErr w:type="gramStart"/>
+      <w:r>
+        <w:rPr>
+          <w:lang w:val="en-CA"/>
+        </w:rPr>
+        <w:t>testInvalidConfigAtStart</w:t>
+      </w:r>
+      <w:proofErr w:type="spellEnd"/>
+      <w:proofErr w:type="gramEnd"/>
+    </w:p>
+    <w:p>
+      <w:pPr>
+        <w:jc w:val="center"/>
+        <w:rPr>
+          <w:lang w:val="en-CA"/>
+        </w:rPr>
+      </w:pPr>
+      <w:proofErr w:type="spellStart"/>
+      <w:proofErr w:type="gramStart"/>
+      <w:r>
+        <w:rPr>
+          <w:lang w:val="en-CA"/>
+        </w:rPr>
+        <w:t>testInvalidConfigMidExec</w:t>
+      </w:r>
+      <w:proofErr w:type="spellEnd"/>
+      <w:proofErr w:type="gramEnd"/>
+    </w:p>
+    <w:p>
+      <w:pPr>
+        <w:jc w:val="center"/>
+        <w:rPr>
+          <w:lang w:val="en-CA"/>
+        </w:rPr>
+      </w:pPr>
+      <w:proofErr w:type="spellStart"/>
+      <w:proofErr w:type="gramStart"/>
+      <w:r>
+        <w:rPr>
+          <w:lang w:val="en-CA"/>
+        </w:rPr>
+        <w:t>testMisplacedConfigAtStart</w:t>
+      </w:r>
+      <w:proofErr w:type="spellEnd"/>
+      <w:proofErr w:type="gramEnd"/>
+    </w:p>
+    <w:p>
+      <w:pPr>
+        <w:jc w:val="center"/>
+        <w:rPr>
+          <w:lang w:val="en-CA"/>
+        </w:rPr>
+      </w:pPr>
+      <w:proofErr w:type="spellStart"/>
+      <w:proofErr w:type="gramStart"/>
+      <w:r>
+        <w:rPr>
+          <w:lang w:val="en-CA"/>
+        </w:rPr>
+        <w:t>testMisplacedConfigMidExecution</w:t>
+      </w:r>
+      <w:proofErr w:type="spellEnd"/>
+      <w:proofErr w:type="gramEnd"/>
+    </w:p>
+    <w:p>
+      <w:pPr>
+        <w:jc w:val="center"/>
+        <w:rPr>
+          <w:lang w:val="en-CA"/>
+        </w:rPr>
+      </w:pPr>
+      <w:proofErr w:type="spellStart"/>
+      <w:proofErr w:type="gramStart"/>
+      <w:r>
+        <w:rPr>
+          <w:lang w:val="en-CA"/>
+        </w:rPr>
+        <w:t>testString</w:t>
+      </w:r>
+      <w:proofErr w:type="spellEnd"/>
+      <w:proofErr w:type="gramEnd"/>
+    </w:p>
+    <w:p>
+      <w:pPr>
+        <w:rPr>
+          <w:lang w:val="en-CA"/>
+        </w:rPr>
+      </w:pPr>
+    </w:p>
+    <w:p>
+      <w:pPr>
+        <w:rPr>
+          <w:lang w:val="en-CA"/>
+        </w:rPr>
+      </w:pPr>
+    </w:p>
+    <w:p>
+      <w:pPr>
         <w:pStyle w:val="Heading1"/>
         <w:numPr>
           <w:ilvl w:val="0"/>
@@ -2749,14 +3184,7 @@
         <w:rPr>
           <w:lang w:val="en-CA"/>
         </w:rPr>
-        <w:lastRenderedPageBreak/>
-        <w:t xml:space="preserve">Framework </w:t>
-      </w:r>
-      <w:r>
-        <w:rPr>
-          <w:lang w:val="en-CA"/>
-        </w:rPr>
-        <w:t>integration with exiting Delta Code</w:t>
+        <w:t>Framework integration with exiting Delta Code</w:t>
       </w:r>
       <w:bookmarkEnd w:id="9"/>
     </w:p>
@@ -2782,6 +3210,7 @@
         </w:numPr>
       </w:pPr>
       <w:r>
+        <w:lastRenderedPageBreak/>
         <w:t xml:space="preserve">Replace </w:t>
       </w:r>
       <w:proofErr w:type="spellStart"/>
@@ -2831,23 +3260,14 @@
       </w:r>
       <w:proofErr w:type="spellStart"/>
       <w:r>
-        <w:t>com.sdm.hw.store.services</w:t>
-      </w:r>
-      <w:r>
-        <w:t>.</w:t>
-      </w:r>
-      <w:r>
-        <w:t>HwStoreServiceImpl</w:t>
+        <w:t>com.sdm.hw.store.services.HwStoreServiceImpl</w:t>
       </w:r>
       <w:proofErr w:type="spellEnd"/>
       <w:r>
         <w:t xml:space="preserve"> class</w:t>
       </w:r>
       <w:r>
-        <w:t xml:space="preserve"> with the implementation provided as part of the package </w:t>
-      </w:r>
-      <w:r>
-        <w:t>(completed and will be provide with the framework code)</w:t>
+        <w:t xml:space="preserve"> with the implementation provided as part of the package (completed and will be provide with the framework code)</w:t>
       </w:r>
     </w:p>
     <w:p>
@@ -2931,13 +3351,7 @@
       </w:r>
       <w:proofErr w:type="spellStart"/>
       <w:r>
-        <w:t>com.sdm.hw.common.capability</w:t>
-      </w:r>
-      <w:r>
-        <w:t>.</w:t>
-      </w:r>
-      <w:r>
-        <w:t>ProvinceCode</w:t>
+        <w:t>com.sdm.hw.common.capability.ProvinceCode</w:t>
       </w:r>
       <w:proofErr w:type="spellEnd"/>
       <w:r>
@@ -3034,7 +3448,7 @@
           <w:rPr>
             <w:noProof/>
           </w:rPr>
-          <w:t>2</w:t>
+          <w:t>12</w:t>
         </w:r>
         <w:r>
           <w:rPr>
@@ -3179,8 +3593,8 @@
   <w:abstractNum w:abstractNumId="1">
     <w:nsid w:val="04253711"/>
     <w:multiLevelType w:val="hybridMultilevel"/>
-    <w:tmpl w:val="8E82A10C"/>
-    <w:lvl w:ilvl="0" w:tplc="41CC8A64">
+    <w:tmpl w:val="5136ED66"/>
+    <w:lvl w:ilvl="0" w:tplc="13503200">
       <w:start w:val="1"/>
       <w:numFmt w:val="upperLetter"/>
       <w:pStyle w:val="Heading2"/>
@@ -4562,6 +4976,9 @@
   </w:num>
   <w:num w:numId="14">
     <w:abstractNumId w:val="10"/>
+  </w:num>
+  <w:num w:numId="15">
+    <w:abstractNumId w:val="4"/>
   </w:num>
 </w:numbering>
 </file>
@@ -4994,7 +5411,7 @@
     <w:uiPriority w:val="9"/>
     <w:unhideWhenUsed/>
     <w:qFormat/>
-    <w:rsid w:val="007C5A7E"/>
+    <w:rsid w:val="00704CEB"/>
     <w:pPr>
       <w:keepNext/>
       <w:keepLines/>
@@ -5010,6 +5427,7 @@
       <w:color w:val="2E74B5" w:themeColor="accent1" w:themeShade="BF"/>
       <w:sz w:val="28"/>
       <w:szCs w:val="28"/>
+      <w:lang w:val="en-CA"/>
     </w:rPr>
   </w:style>
   <w:style w:type="paragraph" w:styleId="Heading3">
@@ -5218,12 +5636,13 @@
     <w:basedOn w:val="DefaultParagraphFont"/>
     <w:link w:val="Heading2"/>
     <w:uiPriority w:val="9"/>
-    <w:rsid w:val="007C5A7E"/>
+    <w:rsid w:val="00704CEB"/>
     <w:rPr>
       <w:rFonts w:asciiTheme="majorHAnsi" w:eastAsiaTheme="majorEastAsia" w:hAnsiTheme="majorHAnsi" w:cstheme="majorBidi"/>
       <w:color w:val="2E74B5" w:themeColor="accent1" w:themeShade="BF"/>
       <w:sz w:val="28"/>
       <w:szCs w:val="28"/>
+      <w:lang w:val="en-CA"/>
     </w:rPr>
   </w:style>
   <w:style w:type="character" w:customStyle="1" w:styleId="Heading3Char">
@@ -6006,7 +6425,7 @@
 </file>
 
 <file path=customXml/itemProps1.xml><?xml version="1.0" encoding="utf-8"?>
-<ds:datastoreItem xmlns:ds="http://schemas.openxmlformats.org/officeDocument/2006/customXml" ds:itemID="{BEBEF8E7-350E-49F2-B29D-A8057DE48591}">
+<ds:datastoreItem xmlns:ds="http://schemas.openxmlformats.org/officeDocument/2006/customXml" ds:itemID="{3DFE9C04-CBBD-42A1-998D-12B398CF0BBE}">
   <ds:schemaRefs>
     <ds:schemaRef ds:uri="http://schemas.openxmlformats.org/officeDocument/2006/bibliography"/>
   </ds:schemaRefs>

</xml_diff>